<commit_message>
updated answers for project 1
</commit_message>
<xml_diff>
--- a/Projects/Project1/answers.docx
+++ b/Projects/Project1/answers.docx
@@ -770,10 +770,273 @@
           <w:numId w:val="1"/>
         </w:numPr>
       </w:pPr>
+      <w:r>
+        <w:t xml:space="preserve">select </w:t>
+      </w:r>
+      <w:proofErr w:type="spellStart"/>
+      <w:proofErr w:type="gramStart"/>
+      <w:r>
+        <w:t>o.productcode</w:t>
+      </w:r>
+      <w:proofErr w:type="spellEnd"/>
+      <w:proofErr w:type="gramEnd"/>
+      <w:r>
+        <w:t xml:space="preserve">, </w:t>
+      </w:r>
+      <w:proofErr w:type="spellStart"/>
+      <w:r>
+        <w:t>productname</w:t>
+      </w:r>
+      <w:proofErr w:type="spellEnd"/>
+      <w:r>
+        <w:t>, sum(</w:t>
+      </w:r>
+      <w:proofErr w:type="spellStart"/>
+      <w:r>
+        <w:t>quantityordered</w:t>
+      </w:r>
+      <w:proofErr w:type="spellEnd"/>
+      <w:r>
+        <w:t xml:space="preserve">) total from products p, </w:t>
+      </w:r>
+      <w:proofErr w:type="spellStart"/>
+      <w:r>
+        <w:t>orderdetails</w:t>
+      </w:r>
+      <w:proofErr w:type="spellEnd"/>
+      <w:r>
+        <w:t xml:space="preserve"> o where </w:t>
+      </w:r>
+      <w:proofErr w:type="spellStart"/>
+      <w:r>
+        <w:t>o.productcode</w:t>
+      </w:r>
+      <w:proofErr w:type="spellEnd"/>
+      <w:r>
+        <w:t xml:space="preserve"> = </w:t>
+      </w:r>
+      <w:proofErr w:type="spellStart"/>
+      <w:r>
+        <w:t>p.productcode</w:t>
+      </w:r>
+      <w:proofErr w:type="spellEnd"/>
+      <w:r>
+        <w:t xml:space="preserve"> group by </w:t>
+      </w:r>
+      <w:proofErr w:type="spellStart"/>
+      <w:r>
+        <w:t>productcode</w:t>
+      </w:r>
+      <w:proofErr w:type="spellEnd"/>
+      <w:r>
+        <w:t xml:space="preserve"> order by total </w:t>
+      </w:r>
+      <w:proofErr w:type="spellStart"/>
+      <w:r>
+        <w:t>desc</w:t>
+      </w:r>
+      <w:proofErr w:type="spellEnd"/>
+      <w:r>
+        <w:t xml:space="preserve"> limit 1;</w:t>
+      </w:r>
+    </w:p>
+    <w:p>
+      <w:pPr>
+        <w:pStyle w:val="ListParagraph"/>
+      </w:pPr>
+      <w:r>
+        <w:rPr>
+          <w:noProof/>
+        </w:rPr>
+        <w:drawing>
+          <wp:inline distT="0" distB="0" distL="0" distR="0" wp14:anchorId="4699D799" wp14:editId="61FEDB64">
+            <wp:extent cx="2942885" cy="781050"/>
+            <wp:effectExtent l="0" t="0" r="3810" b="0"/>
+            <wp:docPr id="7" name="Picture 7"/>
+            <wp:cNvGraphicFramePr>
+              <a:graphicFrameLocks xmlns:a="http://schemas.openxmlformats.org/drawingml/2006/main" noChangeAspect="1"/>
+            </wp:cNvGraphicFramePr>
+            <a:graphic xmlns:a="http://schemas.openxmlformats.org/drawingml/2006/main">
+              <a:graphicData uri="http://schemas.openxmlformats.org/drawingml/2006/picture">
+                <pic:pic xmlns:pic="http://schemas.openxmlformats.org/drawingml/2006/picture">
+                  <pic:nvPicPr>
+                    <pic:cNvPr id="7" name="Screen Shot 2018-10-23 at 10.36.05 PM.png"/>
+                    <pic:cNvPicPr/>
+                  </pic:nvPicPr>
+                  <pic:blipFill>
+                    <a:blip r:embed="rId11">
+                      <a:extLst>
+                        <a:ext uri="{28A0092B-C50C-407E-A947-70E740481C1C}">
+                          <a14:useLocalDpi xmlns:a14="http://schemas.microsoft.com/office/drawing/2010/main" val="0"/>
+                        </a:ext>
+                      </a:extLst>
+                    </a:blip>
+                    <a:stretch>
+                      <a:fillRect/>
+                    </a:stretch>
+                  </pic:blipFill>
+                  <pic:spPr>
+                    <a:xfrm>
+                      <a:off x="0" y="0"/>
+                      <a:ext cx="2945571" cy="781763"/>
+                    </a:xfrm>
+                    <a:prstGeom prst="rect">
+                      <a:avLst/>
+                    </a:prstGeom>
+                  </pic:spPr>
+                </pic:pic>
+              </a:graphicData>
+            </a:graphic>
+          </wp:inline>
+        </w:drawing>
+      </w:r>
+    </w:p>
+    <w:p/>
+    <w:p>
+      <w:pPr>
+        <w:pStyle w:val="ListParagraph"/>
+        <w:numPr>
+          <w:ilvl w:val="0"/>
+          <w:numId w:val="1"/>
+        </w:numPr>
+      </w:pPr>
+      <w:r>
+        <w:t xml:space="preserve">select </w:t>
+      </w:r>
+      <w:proofErr w:type="spellStart"/>
+      <w:r>
+        <w:t>employeenumber</w:t>
+      </w:r>
+      <w:proofErr w:type="spellEnd"/>
+      <w:r>
+        <w:t xml:space="preserve">, </w:t>
+      </w:r>
+      <w:proofErr w:type="spellStart"/>
+      <w:proofErr w:type="gramStart"/>
+      <w:r>
+        <w:t>concat</w:t>
+      </w:r>
+      <w:proofErr w:type="spellEnd"/>
+      <w:r>
+        <w:t>(</w:t>
+      </w:r>
+      <w:proofErr w:type="spellStart"/>
+      <w:proofErr w:type="gramEnd"/>
+      <w:r>
+        <w:t>firstname</w:t>
+      </w:r>
+      <w:proofErr w:type="spellEnd"/>
+      <w:r>
+        <w:t xml:space="preserve">, ‘ ‘, </w:t>
+      </w:r>
+      <w:proofErr w:type="spellStart"/>
+      <w:r>
+        <w:t>lastname</w:t>
+      </w:r>
+      <w:proofErr w:type="spellEnd"/>
+      <w:r>
+        <w:t xml:space="preserve">) from employees where </w:t>
+      </w:r>
+      <w:proofErr w:type="spellStart"/>
+      <w:r>
+        <w:t>reportsto</w:t>
+      </w:r>
+      <w:proofErr w:type="spellEnd"/>
+      <w:r>
+        <w:t xml:space="preserve"> in (select </w:t>
+      </w:r>
+      <w:proofErr w:type="spellStart"/>
+      <w:r>
+        <w:t>employeenumber</w:t>
+      </w:r>
+      <w:proofErr w:type="spellEnd"/>
+      <w:r>
+        <w:t xml:space="preserve"> from employees where </w:t>
+      </w:r>
+      <w:proofErr w:type="spellStart"/>
+      <w:r>
+        <w:t>firstname</w:t>
+      </w:r>
+      <w:proofErr w:type="spellEnd"/>
+      <w:r>
+        <w:t xml:space="preserve"> = ‘Anthony’ and </w:t>
+      </w:r>
+      <w:proofErr w:type="spellStart"/>
+      <w:r>
+        <w:t>lastname</w:t>
+      </w:r>
+      <w:proofErr w:type="spellEnd"/>
+      <w:r>
+        <w:t xml:space="preserve"> = ‘Bow’);</w:t>
+      </w:r>
+    </w:p>
+    <w:p>
+      <w:pPr>
+        <w:pStyle w:val="ListParagraph"/>
+      </w:pPr>
+      <w:r>
+        <w:rPr>
+          <w:noProof/>
+        </w:rPr>
+        <w:drawing>
+          <wp:inline distT="0" distB="0" distL="0" distR="0" wp14:anchorId="2206A629" wp14:editId="3BFCC04E">
+            <wp:extent cx="2679700" cy="1231900"/>
+            <wp:effectExtent l="0" t="0" r="0" b="0"/>
+            <wp:docPr id="8" name="Picture 8"/>
+            <wp:cNvGraphicFramePr>
+              <a:graphicFrameLocks xmlns:a="http://schemas.openxmlformats.org/drawingml/2006/main" noChangeAspect="1"/>
+            </wp:cNvGraphicFramePr>
+            <a:graphic xmlns:a="http://schemas.openxmlformats.org/drawingml/2006/main">
+              <a:graphicData uri="http://schemas.openxmlformats.org/drawingml/2006/picture">
+                <pic:pic xmlns:pic="http://schemas.openxmlformats.org/drawingml/2006/picture">
+                  <pic:nvPicPr>
+                    <pic:cNvPr id="8" name="Screen Shot 2018-10-23 at 10.52.35 PM.png"/>
+                    <pic:cNvPicPr/>
+                  </pic:nvPicPr>
+                  <pic:blipFill>
+                    <a:blip r:embed="rId12">
+                      <a:extLst>
+                        <a:ext uri="{28A0092B-C50C-407E-A947-70E740481C1C}">
+                          <a14:useLocalDpi xmlns:a14="http://schemas.microsoft.com/office/drawing/2010/main" val="0"/>
+                        </a:ext>
+                      </a:extLst>
+                    </a:blip>
+                    <a:stretch>
+                      <a:fillRect/>
+                    </a:stretch>
+                  </pic:blipFill>
+                  <pic:spPr>
+                    <a:xfrm>
+                      <a:off x="0" y="0"/>
+                      <a:ext cx="2679700" cy="1231900"/>
+                    </a:xfrm>
+                    <a:prstGeom prst="rect">
+                      <a:avLst/>
+                    </a:prstGeom>
+                  </pic:spPr>
+                </pic:pic>
+              </a:graphicData>
+            </a:graphic>
+          </wp:inline>
+        </w:drawing>
+      </w:r>
+    </w:p>
+    <w:p>
+      <w:pPr>
+        <w:pStyle w:val="ListParagraph"/>
+      </w:pPr>
+    </w:p>
+    <w:p>
+      <w:pPr>
+        <w:pStyle w:val="ListParagraph"/>
+        <w:numPr>
+          <w:ilvl w:val="0"/>
+          <w:numId w:val="1"/>
+        </w:numPr>
+      </w:pPr>
       <w:bookmarkStart w:id="0" w:name="_GoBack"/>
       <w:bookmarkEnd w:id="0"/>
     </w:p>
-    <w:p/>
     <w:p/>
     <w:sectPr>
       <w:pgSz w:w="12240" w:h="15840"/>

</xml_diff>

<commit_message>
added answers to proj1
</commit_message>
<xml_diff>
--- a/Projects/Project1/answers.docx
+++ b/Projects/Project1/answers.docx
@@ -1034,10 +1034,652 @@
           <w:numId w:val="1"/>
         </w:numPr>
       </w:pPr>
+      <w:r>
+        <w:t xml:space="preserve">select </w:t>
+      </w:r>
+      <w:proofErr w:type="spellStart"/>
+      <w:r>
+        <w:t>employeenumber</w:t>
+      </w:r>
+      <w:proofErr w:type="spellEnd"/>
+      <w:r>
+        <w:t xml:space="preserve">, </w:t>
+      </w:r>
+      <w:proofErr w:type="spellStart"/>
+      <w:r>
+        <w:t>lastname</w:t>
+      </w:r>
+      <w:proofErr w:type="spellEnd"/>
+      <w:r>
+        <w:t xml:space="preserve">, </w:t>
+      </w:r>
+      <w:proofErr w:type="spellStart"/>
+      <w:r>
+        <w:t>firstname</w:t>
+      </w:r>
+      <w:proofErr w:type="spellEnd"/>
+      <w:r>
+        <w:t xml:space="preserve"> from employees where </w:t>
+      </w:r>
+      <w:proofErr w:type="spellStart"/>
+      <w:r>
+        <w:t>reportsto</w:t>
+      </w:r>
+      <w:proofErr w:type="spellEnd"/>
+      <w:r>
+        <w:t xml:space="preserve"> is NULL;</w:t>
+      </w:r>
+    </w:p>
+    <w:p>
+      <w:pPr>
+        <w:ind w:left="720"/>
+      </w:pPr>
+      <w:r>
+        <w:rPr>
+          <w:noProof/>
+        </w:rPr>
+        <w:drawing>
+          <wp:inline distT="0" distB="0" distL="0" distR="0" wp14:anchorId="0957743F" wp14:editId="10B93596">
+            <wp:extent cx="2292985" cy="876300"/>
+            <wp:effectExtent l="0" t="0" r="5715" b="0"/>
+            <wp:docPr id="11" name="Picture 11"/>
+            <wp:cNvGraphicFramePr>
+              <a:graphicFrameLocks xmlns:a="http://schemas.openxmlformats.org/drawingml/2006/main" noChangeAspect="1"/>
+            </wp:cNvGraphicFramePr>
+            <a:graphic xmlns:a="http://schemas.openxmlformats.org/drawingml/2006/main">
+              <a:graphicData uri="http://schemas.openxmlformats.org/drawingml/2006/picture">
+                <pic:pic xmlns:pic="http://schemas.openxmlformats.org/drawingml/2006/picture">
+                  <pic:nvPicPr>
+                    <pic:cNvPr id="11" name="Screen Shot 2018-10-24 at 9.57.54 PM.png"/>
+                    <pic:cNvPicPr/>
+                  </pic:nvPicPr>
+                  <pic:blipFill>
+                    <a:blip r:embed="rId13">
+                      <a:extLst>
+                        <a:ext uri="{28A0092B-C50C-407E-A947-70E740481C1C}">
+                          <a14:useLocalDpi xmlns:a14="http://schemas.microsoft.com/office/drawing/2010/main" val="0"/>
+                        </a:ext>
+                      </a:extLst>
+                    </a:blip>
+                    <a:stretch>
+                      <a:fillRect/>
+                    </a:stretch>
+                  </pic:blipFill>
+                  <pic:spPr>
+                    <a:xfrm>
+                      <a:off x="0" y="0"/>
+                      <a:ext cx="2294647" cy="876935"/>
+                    </a:xfrm>
+                    <a:prstGeom prst="rect">
+                      <a:avLst/>
+                    </a:prstGeom>
+                  </pic:spPr>
+                </pic:pic>
+              </a:graphicData>
+            </a:graphic>
+          </wp:inline>
+        </w:drawing>
+      </w:r>
+    </w:p>
+    <w:p>
+      <w:pPr>
+        <w:ind w:left="720"/>
+      </w:pPr>
+    </w:p>
+    <w:p>
+      <w:pPr>
+        <w:ind w:left="720"/>
+      </w:pPr>
+    </w:p>
+    <w:p>
+      <w:pPr>
+        <w:ind w:left="720"/>
+      </w:pPr>
+    </w:p>
+    <w:p>
+      <w:pPr>
+        <w:pStyle w:val="ListParagraph"/>
+        <w:numPr>
+          <w:ilvl w:val="0"/>
+          <w:numId w:val="1"/>
+        </w:numPr>
+      </w:pPr>
+      <w:r>
+        <w:lastRenderedPageBreak/>
+        <w:t xml:space="preserve">select </w:t>
+      </w:r>
+      <w:proofErr w:type="spellStart"/>
+      <w:r>
+        <w:t>productname</w:t>
+      </w:r>
+      <w:proofErr w:type="spellEnd"/>
+      <w:r>
+        <w:t xml:space="preserve"> from products where </w:t>
+      </w:r>
+      <w:proofErr w:type="spellStart"/>
+      <w:r>
+        <w:t>productline</w:t>
+      </w:r>
+      <w:proofErr w:type="spellEnd"/>
+      <w:r>
+        <w:t xml:space="preserve"> = ‘Classic Cars’ and </w:t>
+      </w:r>
+      <w:proofErr w:type="spellStart"/>
+      <w:r>
+        <w:t>productname</w:t>
+      </w:r>
+      <w:proofErr w:type="spellEnd"/>
+      <w:r>
+        <w:t xml:space="preserve"> like ‘195%’;</w:t>
+      </w:r>
+    </w:p>
+    <w:p>
+      <w:pPr>
+        <w:pStyle w:val="ListParagraph"/>
+      </w:pPr>
+      <w:r>
+        <w:rPr>
+          <w:noProof/>
+        </w:rPr>
+        <w:drawing>
+          <wp:inline distT="0" distB="0" distL="0" distR="0" wp14:anchorId="3AEC0417" wp14:editId="5688B27F">
+            <wp:extent cx="2057400" cy="1168400"/>
+            <wp:effectExtent l="0" t="0" r="0" b="0"/>
+            <wp:docPr id="12" name="Picture 12"/>
+            <wp:cNvGraphicFramePr>
+              <a:graphicFrameLocks xmlns:a="http://schemas.openxmlformats.org/drawingml/2006/main" noChangeAspect="1"/>
+            </wp:cNvGraphicFramePr>
+            <a:graphic xmlns:a="http://schemas.openxmlformats.org/drawingml/2006/main">
+              <a:graphicData uri="http://schemas.openxmlformats.org/drawingml/2006/picture">
+                <pic:pic xmlns:pic="http://schemas.openxmlformats.org/drawingml/2006/picture">
+                  <pic:nvPicPr>
+                    <pic:cNvPr id="12" name="Screen Shot 2018-10-24 at 10.08.26 PM.png"/>
+                    <pic:cNvPicPr/>
+                  </pic:nvPicPr>
+                  <pic:blipFill>
+                    <a:blip r:embed="rId14">
+                      <a:extLst>
+                        <a:ext uri="{28A0092B-C50C-407E-A947-70E740481C1C}">
+                          <a14:useLocalDpi xmlns:a14="http://schemas.microsoft.com/office/drawing/2010/main" val="0"/>
+                        </a:ext>
+                      </a:extLst>
+                    </a:blip>
+                    <a:stretch>
+                      <a:fillRect/>
+                    </a:stretch>
+                  </pic:blipFill>
+                  <pic:spPr>
+                    <a:xfrm>
+                      <a:off x="0" y="0"/>
+                      <a:ext cx="2057400" cy="1168400"/>
+                    </a:xfrm>
+                    <a:prstGeom prst="rect">
+                      <a:avLst/>
+                    </a:prstGeom>
+                  </pic:spPr>
+                </pic:pic>
+              </a:graphicData>
+            </a:graphic>
+          </wp:inline>
+        </w:drawing>
+      </w:r>
+    </w:p>
+    <w:p>
+      <w:pPr>
+        <w:pStyle w:val="ListParagraph"/>
+      </w:pPr>
+    </w:p>
+    <w:p>
+      <w:pPr>
+        <w:pStyle w:val="ListParagraph"/>
+        <w:numPr>
+          <w:ilvl w:val="0"/>
+          <w:numId w:val="1"/>
+        </w:numPr>
+      </w:pPr>
+      <w:r>
+        <w:t>DO LATER</w:t>
+      </w:r>
+    </w:p>
+    <w:p>
+      <w:pPr>
+        <w:pStyle w:val="ListParagraph"/>
+        <w:numPr>
+          <w:ilvl w:val="0"/>
+          <w:numId w:val="1"/>
+        </w:numPr>
+      </w:pPr>
+      <w:r>
+        <w:t xml:space="preserve">Select </w:t>
+      </w:r>
+      <w:proofErr w:type="spellStart"/>
+      <w:r>
+        <w:t>firstname</w:t>
+      </w:r>
+      <w:proofErr w:type="spellEnd"/>
+      <w:r>
+        <w:t xml:space="preserve">, </w:t>
+      </w:r>
+      <w:proofErr w:type="spellStart"/>
+      <w:r>
+        <w:t>lastname</w:t>
+      </w:r>
+      <w:proofErr w:type="spellEnd"/>
+      <w:r>
+        <w:t xml:space="preserve"> from employees e left join customers c on </w:t>
+      </w:r>
+      <w:proofErr w:type="spellStart"/>
+      <w:proofErr w:type="gramStart"/>
+      <w:r>
+        <w:t>e.employeenumber</w:t>
+      </w:r>
+      <w:proofErr w:type="spellEnd"/>
+      <w:proofErr w:type="gramEnd"/>
+      <w:r>
+        <w:t xml:space="preserve"> = </w:t>
+      </w:r>
+      <w:proofErr w:type="spellStart"/>
+      <w:r>
+        <w:t>c.salesrepemployeenumber</w:t>
+      </w:r>
+      <w:proofErr w:type="spellEnd"/>
+      <w:r>
+        <w:t xml:space="preserve"> where </w:t>
+      </w:r>
+      <w:proofErr w:type="spellStart"/>
+      <w:r>
+        <w:t>jobtitle</w:t>
+      </w:r>
+      <w:proofErr w:type="spellEnd"/>
+      <w:r>
+        <w:t xml:space="preserve"> = ’Sales Rep’ and </w:t>
+      </w:r>
+      <w:proofErr w:type="spellStart"/>
+      <w:r>
+        <w:t>c.salesrepemployeenumber</w:t>
+      </w:r>
+      <w:proofErr w:type="spellEnd"/>
+      <w:r>
+        <w:t xml:space="preserve"> is NULL;</w:t>
+      </w:r>
+    </w:p>
+    <w:p>
+      <w:pPr>
+        <w:pStyle w:val="ListParagraph"/>
+      </w:pPr>
+      <w:r>
+        <w:rPr>
+          <w:noProof/>
+        </w:rPr>
+        <w:drawing>
+          <wp:inline distT="0" distB="0" distL="0" distR="0" wp14:anchorId="4E750E58" wp14:editId="4CCAD5B4">
+            <wp:extent cx="1485900" cy="897147"/>
+            <wp:effectExtent l="0" t="0" r="0" b="5080"/>
+            <wp:docPr id="14" name="Picture 14"/>
+            <wp:cNvGraphicFramePr>
+              <a:graphicFrameLocks xmlns:a="http://schemas.openxmlformats.org/drawingml/2006/main" noChangeAspect="1"/>
+            </wp:cNvGraphicFramePr>
+            <a:graphic xmlns:a="http://schemas.openxmlformats.org/drawingml/2006/main">
+              <a:graphicData uri="http://schemas.openxmlformats.org/drawingml/2006/picture">
+                <pic:pic xmlns:pic="http://schemas.openxmlformats.org/drawingml/2006/picture">
+                  <pic:nvPicPr>
+                    <pic:cNvPr id="14" name="Screen Shot 2018-10-24 at 10.18.59 PM.png"/>
+                    <pic:cNvPicPr/>
+                  </pic:nvPicPr>
+                  <pic:blipFill>
+                    <a:blip r:embed="rId15">
+                      <a:extLst>
+                        <a:ext uri="{28A0092B-C50C-407E-A947-70E740481C1C}">
+                          <a14:useLocalDpi xmlns:a14="http://schemas.microsoft.com/office/drawing/2010/main" val="0"/>
+                        </a:ext>
+                      </a:extLst>
+                    </a:blip>
+                    <a:stretch>
+                      <a:fillRect/>
+                    </a:stretch>
+                  </pic:blipFill>
+                  <pic:spPr>
+                    <a:xfrm>
+                      <a:off x="0" y="0"/>
+                      <a:ext cx="1487193" cy="897927"/>
+                    </a:xfrm>
+                    <a:prstGeom prst="rect">
+                      <a:avLst/>
+                    </a:prstGeom>
+                  </pic:spPr>
+                </pic:pic>
+              </a:graphicData>
+            </a:graphic>
+          </wp:inline>
+        </w:drawing>
+      </w:r>
+    </w:p>
+    <w:p>
+      <w:pPr>
+        <w:pStyle w:val="ListParagraph"/>
+      </w:pPr>
+    </w:p>
+    <w:p>
+      <w:pPr>
+        <w:pStyle w:val="ListParagraph"/>
+        <w:numPr>
+          <w:ilvl w:val="0"/>
+          <w:numId w:val="1"/>
+        </w:numPr>
+      </w:pPr>
+      <w:r>
+        <w:t xml:space="preserve">Select </w:t>
+      </w:r>
+      <w:proofErr w:type="spellStart"/>
+      <w:r>
+        <w:t>customername</w:t>
+      </w:r>
+      <w:proofErr w:type="spellEnd"/>
+      <w:r>
+        <w:t xml:space="preserve"> from customers c left join orders o on </w:t>
+      </w:r>
+      <w:proofErr w:type="spellStart"/>
+      <w:proofErr w:type="gramStart"/>
+      <w:r>
+        <w:t>c.customernumber</w:t>
+      </w:r>
+      <w:proofErr w:type="spellEnd"/>
+      <w:proofErr w:type="gramEnd"/>
+      <w:r>
+        <w:t xml:space="preserve"> = </w:t>
+      </w:r>
+      <w:proofErr w:type="spellStart"/>
+      <w:r>
+        <w:t>o.customernumber</w:t>
+      </w:r>
+      <w:proofErr w:type="spellEnd"/>
+      <w:r>
+        <w:t xml:space="preserve"> where country = ‘Spain’ and </w:t>
+      </w:r>
+      <w:proofErr w:type="spellStart"/>
+      <w:r>
+        <w:t>o.customernumber</w:t>
+      </w:r>
+      <w:proofErr w:type="spellEnd"/>
+      <w:r>
+        <w:t xml:space="preserve"> is NULL;</w:t>
+      </w:r>
+    </w:p>
+    <w:p>
+      <w:pPr>
+        <w:pStyle w:val="ListParagraph"/>
+      </w:pPr>
+      <w:r>
+        <w:rPr>
+          <w:noProof/>
+        </w:rPr>
+        <w:drawing>
+          <wp:inline distT="0" distB="0" distL="0" distR="0" wp14:anchorId="36B21DE3" wp14:editId="17354FD4">
+            <wp:extent cx="1819275" cy="1007367"/>
+            <wp:effectExtent l="0" t="0" r="0" b="0"/>
+            <wp:docPr id="15" name="Picture 15"/>
+            <wp:cNvGraphicFramePr>
+              <a:graphicFrameLocks xmlns:a="http://schemas.openxmlformats.org/drawingml/2006/main" noChangeAspect="1"/>
+            </wp:cNvGraphicFramePr>
+            <a:graphic xmlns:a="http://schemas.openxmlformats.org/drawingml/2006/main">
+              <a:graphicData uri="http://schemas.openxmlformats.org/drawingml/2006/picture">
+                <pic:pic xmlns:pic="http://schemas.openxmlformats.org/drawingml/2006/picture">
+                  <pic:nvPicPr>
+                    <pic:cNvPr id="15" name="Screen Shot 2018-10-24 at 10.23.15 PM.png"/>
+                    <pic:cNvPicPr/>
+                  </pic:nvPicPr>
+                  <pic:blipFill>
+                    <a:blip r:embed="rId16">
+                      <a:extLst>
+                        <a:ext uri="{28A0092B-C50C-407E-A947-70E740481C1C}">
+                          <a14:useLocalDpi xmlns:a14="http://schemas.microsoft.com/office/drawing/2010/main" val="0"/>
+                        </a:ext>
+                      </a:extLst>
+                    </a:blip>
+                    <a:stretch>
+                      <a:fillRect/>
+                    </a:stretch>
+                  </pic:blipFill>
+                  <pic:spPr>
+                    <a:xfrm>
+                      <a:off x="0" y="0"/>
+                      <a:ext cx="1822050" cy="1008903"/>
+                    </a:xfrm>
+                    <a:prstGeom prst="rect">
+                      <a:avLst/>
+                    </a:prstGeom>
+                  </pic:spPr>
+                </pic:pic>
+              </a:graphicData>
+            </a:graphic>
+          </wp:inline>
+        </w:drawing>
+      </w:r>
+    </w:p>
+    <w:p>
+      <w:pPr>
+        <w:pStyle w:val="ListParagraph"/>
+      </w:pPr>
+    </w:p>
+    <w:p>
+      <w:pPr>
+        <w:pStyle w:val="ListParagraph"/>
+        <w:numPr>
+          <w:ilvl w:val="0"/>
+          <w:numId w:val="1"/>
+        </w:numPr>
+      </w:pPr>
+      <w:r>
+        <w:t xml:space="preserve">Select </w:t>
+      </w:r>
+      <w:proofErr w:type="spellStart"/>
+      <w:r>
+        <w:t>customername</w:t>
+      </w:r>
+      <w:proofErr w:type="spellEnd"/>
+      <w:r>
+        <w:t>, sum(</w:t>
+      </w:r>
+      <w:proofErr w:type="spellStart"/>
+      <w:r>
+        <w:t>quantityordered</w:t>
+      </w:r>
+      <w:proofErr w:type="spellEnd"/>
+      <w:r>
+        <w:t xml:space="preserve">) as tot from customers c, </w:t>
+      </w:r>
+      <w:proofErr w:type="spellStart"/>
+      <w:r>
+        <w:t>orderdetails</w:t>
+      </w:r>
+      <w:proofErr w:type="spellEnd"/>
+      <w:r>
+        <w:t xml:space="preserve"> od, orders o where </w:t>
+      </w:r>
+      <w:proofErr w:type="spellStart"/>
+      <w:proofErr w:type="gramStart"/>
+      <w:r>
+        <w:t>c.customernumber</w:t>
+      </w:r>
+      <w:proofErr w:type="spellEnd"/>
+      <w:proofErr w:type="gramEnd"/>
+      <w:r>
+        <w:t xml:space="preserve"> = </w:t>
+      </w:r>
+      <w:proofErr w:type="spellStart"/>
+      <w:r>
+        <w:t>o.customnumber</w:t>
+      </w:r>
+      <w:proofErr w:type="spellEnd"/>
+      <w:r>
+        <w:t xml:space="preserve"> and </w:t>
+      </w:r>
+      <w:proofErr w:type="spellStart"/>
+      <w:r>
+        <w:t>o.ordernumber</w:t>
+      </w:r>
+      <w:proofErr w:type="spellEnd"/>
+      <w:r>
+        <w:t xml:space="preserve"> = </w:t>
+      </w:r>
+      <w:proofErr w:type="spellStart"/>
+      <w:r>
+        <w:t>od.ordernumber</w:t>
+      </w:r>
+      <w:proofErr w:type="spellEnd"/>
+      <w:r>
+        <w:t xml:space="preserve"> group by </w:t>
+      </w:r>
+      <w:proofErr w:type="spellStart"/>
+      <w:r>
+        <w:t>customername</w:t>
+      </w:r>
+      <w:proofErr w:type="spellEnd"/>
+      <w:r>
+        <w:t xml:space="preserve"> having tot &gt; 2000;</w:t>
+      </w:r>
+    </w:p>
+    <w:p>
+      <w:pPr>
+        <w:pStyle w:val="ListParagraph"/>
+      </w:pPr>
+      <w:r>
+        <w:rPr>
+          <w:noProof/>
+        </w:rPr>
+        <w:drawing>
+          <wp:inline distT="0" distB="0" distL="0" distR="0" wp14:anchorId="5807C24E" wp14:editId="2F0A15AA">
+            <wp:extent cx="1981200" cy="787400"/>
+            <wp:effectExtent l="0" t="0" r="0" b="0"/>
+            <wp:docPr id="9" name="Picture 9"/>
+            <wp:cNvGraphicFramePr>
+              <a:graphicFrameLocks xmlns:a="http://schemas.openxmlformats.org/drawingml/2006/main" noChangeAspect="1"/>
+            </wp:cNvGraphicFramePr>
+            <a:graphic xmlns:a="http://schemas.openxmlformats.org/drawingml/2006/main">
+              <a:graphicData uri="http://schemas.openxmlformats.org/drawingml/2006/picture">
+                <pic:pic xmlns:pic="http://schemas.openxmlformats.org/drawingml/2006/picture">
+                  <pic:nvPicPr>
+                    <pic:cNvPr id="9" name="Screen Shot 2018-10-24 at 10.57.31 PM.png"/>
+                    <pic:cNvPicPr/>
+                  </pic:nvPicPr>
+                  <pic:blipFill>
+                    <a:blip r:embed="rId17">
+                      <a:extLst>
+                        <a:ext uri="{28A0092B-C50C-407E-A947-70E740481C1C}">
+                          <a14:useLocalDpi xmlns:a14="http://schemas.microsoft.com/office/drawing/2010/main" val="0"/>
+                        </a:ext>
+                      </a:extLst>
+                    </a:blip>
+                    <a:stretch>
+                      <a:fillRect/>
+                    </a:stretch>
+                  </pic:blipFill>
+                  <pic:spPr>
+                    <a:xfrm>
+                      <a:off x="0" y="0"/>
+                      <a:ext cx="1981200" cy="787400"/>
+                    </a:xfrm>
+                    <a:prstGeom prst="rect">
+                      <a:avLst/>
+                    </a:prstGeom>
+                  </pic:spPr>
+                </pic:pic>
+              </a:graphicData>
+            </a:graphic>
+          </wp:inline>
+        </w:drawing>
+      </w:r>
+    </w:p>
+    <w:p>
+      <w:pPr>
+        <w:pStyle w:val="ListParagraph"/>
+      </w:pPr>
+    </w:p>
+    <w:p>
+      <w:pPr>
+        <w:pStyle w:val="ListParagraph"/>
+        <w:numPr>
+          <w:ilvl w:val="0"/>
+          <w:numId w:val="1"/>
+        </w:numPr>
+      </w:pPr>
+      <w:r>
+        <w:t xml:space="preserve">create table </w:t>
+      </w:r>
+      <w:proofErr w:type="spellStart"/>
+      <w:proofErr w:type="gramStart"/>
+      <w:r>
+        <w:t>TopCustomers</w:t>
+      </w:r>
+      <w:proofErr w:type="spellEnd"/>
+      <w:r>
+        <w:t>(</w:t>
+      </w:r>
+      <w:proofErr w:type="spellStart"/>
+      <w:proofErr w:type="gramEnd"/>
+      <w:r>
+        <w:t>customernumber</w:t>
+      </w:r>
+      <w:proofErr w:type="spellEnd"/>
+      <w:r>
+        <w:t xml:space="preserve"> </w:t>
+      </w:r>
+      <w:proofErr w:type="spellStart"/>
+      <w:r>
+        <w:t>int</w:t>
+      </w:r>
+      <w:proofErr w:type="spellEnd"/>
+      <w:r>
+        <w:t xml:space="preserve"> not null, </w:t>
+      </w:r>
+      <w:proofErr w:type="spellStart"/>
+      <w:r>
+        <w:t>contactdate</w:t>
+      </w:r>
+      <w:proofErr w:type="spellEnd"/>
+      <w:r>
+        <w:t xml:space="preserve"> date not null, </w:t>
+      </w:r>
+      <w:proofErr w:type="spellStart"/>
+      <w:r>
+        <w:t>ordertotal</w:t>
+      </w:r>
+      <w:proofErr w:type="spellEnd"/>
+      <w:r>
+        <w:t xml:space="preserve"> decimal(9,2) not null, constraint </w:t>
+      </w:r>
+      <w:proofErr w:type="spellStart"/>
+      <w:r>
+        <w:t>TopCustomer_PK</w:t>
+      </w:r>
+      <w:proofErr w:type="spellEnd"/>
+      <w:r>
+        <w:t xml:space="preserve"> primary key(</w:t>
+      </w:r>
+      <w:proofErr w:type="spellStart"/>
+      <w:r>
+        <w:t>customernumber</w:t>
+      </w:r>
+      <w:proofErr w:type="spellEnd"/>
+      <w:r>
+        <w:t>));</w:t>
+      </w:r>
+    </w:p>
+    <w:p/>
+    <w:p>
+      <w:pPr>
+        <w:pStyle w:val="ListParagraph"/>
+        <w:numPr>
+          <w:ilvl w:val="0"/>
+          <w:numId w:val="1"/>
+        </w:numPr>
+      </w:pPr>
       <w:bookmarkStart w:id="0" w:name="_GoBack"/>
       <w:bookmarkEnd w:id="0"/>
-    </w:p>
-    <w:p/>
+      <w:r>
+        <w:t xml:space="preserve"> </w:t>
+      </w:r>
+    </w:p>
     <w:sectPr>
       <w:pgSz w:w="12240" w:h="15840"/>
       <w:pgMar w:top="1440" w:right="1440" w:bottom="1440" w:left="1440" w:header="720" w:footer="720" w:gutter="0"/>
@@ -1051,10 +1693,10 @@
 <file path=word/numbering.xml><?xml version="1.0" encoding="utf-8"?>
 <w:numbering xmlns:wpc="http://schemas.microsoft.com/office/word/2010/wordprocessingCanvas" xmlns:cx="http://schemas.microsoft.com/office/drawing/2014/chartex" xmlns:cx1="http://schemas.microsoft.com/office/drawing/2015/9/8/chartex" xmlns:cx2="http://schemas.microsoft.com/office/drawing/2015/10/21/chartex" xmlns:cx3="http://schemas.microsoft.com/office/drawing/2016/5/9/chartex" xmlns:cx4="http://schemas.microsoft.com/office/drawing/2016/5/10/chartex" xmlns:cx5="http://schemas.microsoft.com/office/drawing/2016/5/11/chartex" xmlns:cx6="http://schemas.microsoft.com/office/drawing/2016/5/12/chartex" xmlns:cx7="http://schemas.microsoft.com/office/drawing/2016/5/13/chartex" xmlns:cx8="http://schemas.microsoft.com/office/drawing/2016/5/14/chartex" xmlns:mc="http://schemas.openxmlformats.org/markup-compatibility/2006" xmlns:aink="http://schemas.microsoft.com/office/drawing/2016/ink" xmlns:am3d="http://schemas.microsoft.com/office/drawing/2017/model3d" xmlns:o="urn:schemas-microsoft-com:office:office" xmlns:r="http://schemas.openxmlformats.org/officeDocument/2006/relationships" xmlns:m="http://schemas.openxmlformats.org/officeDocument/2006/math" xmlns:v="urn:schemas-microsoft-com:vml" xmlns:wp14="http://schemas.microsoft.com/office/word/2010/wordprocessingDrawing" xmlns:wp="http://schemas.openxmlformats.org/drawingml/2006/wordprocessingDrawing" xmlns:w10="urn:schemas-microsoft-com:office:word" xmlns:w="http://schemas.openxmlformats.org/wordprocessingml/2006/main" xmlns:w14="http://schemas.microsoft.com/office/word/2010/wordml" xmlns:w15="http://schemas.microsoft.com/office/word/2012/wordml" xmlns:w16cid="http://schemas.microsoft.com/office/word/2016/wordml/cid" xmlns:w16se="http://schemas.microsoft.com/office/word/2015/wordml/symex" xmlns:wpg="http://schemas.microsoft.com/office/word/2010/wordprocessingGroup" xmlns:wpi="http://schemas.microsoft.com/office/word/2010/wordprocessingInk" xmlns:wne="http://schemas.microsoft.com/office/word/2006/wordml" xmlns:wps="http://schemas.microsoft.com/office/word/2010/wordprocessingShape" mc:Ignorable="w14 w15 w16se w16cid wp14">
   <w:abstractNum w:abstractNumId="0" w15:restartNumberingAfterBreak="0">
-    <w:nsid w:val="6F8332C4"/>
-    <w:multiLevelType w:val="hybridMultilevel"/>
-    <w:tmpl w:val="0BD41A80"/>
-    <w:lvl w:ilvl="0" w:tplc="E3D88392">
+    <w:nsid w:val="3B8E7EA5"/>
+    <w:multiLevelType w:val="multilevel"/>
+    <w:tmpl w:val="85548CFA"/>
+    <w:lvl w:ilvl="0">
       <w:start w:val="1"/>
       <w:numFmt w:val="decimal"/>
       <w:lvlText w:val="%1."/>
@@ -1066,7 +1708,7 @@
         <w:rFonts w:ascii="Courier New" w:hAnsi="Courier New" w:cs="Courier New" w:hint="default"/>
       </w:rPr>
     </w:lvl>
-    <w:lvl w:ilvl="1" w:tplc="04090003" w:tentative="1">
+    <w:lvl w:ilvl="1">
       <w:start w:val="1"/>
       <w:numFmt w:val="bullet"/>
       <w:lvlText w:val="o"/>
@@ -1078,7 +1720,7 @@
         <w:rFonts w:ascii="Courier New" w:hAnsi="Courier New" w:cs="Courier New" w:hint="default"/>
       </w:rPr>
     </w:lvl>
-    <w:lvl w:ilvl="2" w:tplc="04090005" w:tentative="1">
+    <w:lvl w:ilvl="2">
       <w:start w:val="1"/>
       <w:numFmt w:val="bullet"/>
       <w:lvlText w:val=""/>
@@ -1090,7 +1732,7 @@
         <w:rFonts w:ascii="Wingdings" w:hAnsi="Wingdings" w:hint="default"/>
       </w:rPr>
     </w:lvl>
-    <w:lvl w:ilvl="3" w:tplc="04090001" w:tentative="1">
+    <w:lvl w:ilvl="3">
       <w:start w:val="1"/>
       <w:numFmt w:val="bullet"/>
       <w:lvlText w:val=""/>
@@ -1102,7 +1744,7 @@
         <w:rFonts w:ascii="Symbol" w:hAnsi="Symbol" w:hint="default"/>
       </w:rPr>
     </w:lvl>
-    <w:lvl w:ilvl="4" w:tplc="04090003" w:tentative="1">
+    <w:lvl w:ilvl="4">
       <w:start w:val="1"/>
       <w:numFmt w:val="bullet"/>
       <w:lvlText w:val="o"/>
@@ -1114,7 +1756,7 @@
         <w:rFonts w:ascii="Courier New" w:hAnsi="Courier New" w:cs="Courier New" w:hint="default"/>
       </w:rPr>
     </w:lvl>
-    <w:lvl w:ilvl="5" w:tplc="04090005" w:tentative="1">
+    <w:lvl w:ilvl="5">
       <w:start w:val="1"/>
       <w:numFmt w:val="bullet"/>
       <w:lvlText w:val=""/>
@@ -1126,7 +1768,7 @@
         <w:rFonts w:ascii="Wingdings" w:hAnsi="Wingdings" w:hint="default"/>
       </w:rPr>
     </w:lvl>
-    <w:lvl w:ilvl="6" w:tplc="04090001" w:tentative="1">
+    <w:lvl w:ilvl="6">
       <w:start w:val="1"/>
       <w:numFmt w:val="bullet"/>
       <w:lvlText w:val=""/>
@@ -1138,7 +1780,7 @@
         <w:rFonts w:ascii="Symbol" w:hAnsi="Symbol" w:hint="default"/>
       </w:rPr>
     </w:lvl>
-    <w:lvl w:ilvl="7" w:tplc="04090003" w:tentative="1">
+    <w:lvl w:ilvl="7">
       <w:start w:val="1"/>
       <w:numFmt w:val="bullet"/>
       <w:lvlText w:val="o"/>
@@ -1150,7 +1792,7 @@
         <w:rFonts w:ascii="Courier New" w:hAnsi="Courier New" w:cs="Courier New" w:hint="default"/>
       </w:rPr>
     </w:lvl>
-    <w:lvl w:ilvl="8" w:tplc="04090005" w:tentative="1">
+    <w:lvl w:ilvl="8">
       <w:start w:val="1"/>
       <w:numFmt w:val="bullet"/>
       <w:lvlText w:val=""/>
@@ -1163,7 +1805,507 @@
       </w:rPr>
     </w:lvl>
   </w:abstractNum>
+  <w:abstractNum w:abstractNumId="1" w15:restartNumberingAfterBreak="0">
+    <w:nsid w:val="3E2B317D"/>
+    <w:multiLevelType w:val="multilevel"/>
+    <w:tmpl w:val="0409001D"/>
+    <w:lvl w:ilvl="0">
+      <w:start w:val="1"/>
+      <w:numFmt w:val="decimal"/>
+      <w:lvlText w:val="%1)"/>
+      <w:lvlJc w:val="left"/>
+      <w:pPr>
+        <w:ind w:left="360" w:hanging="360"/>
+      </w:pPr>
+    </w:lvl>
+    <w:lvl w:ilvl="1">
+      <w:start w:val="1"/>
+      <w:numFmt w:val="lowerLetter"/>
+      <w:lvlText w:val="%2)"/>
+      <w:lvlJc w:val="left"/>
+      <w:pPr>
+        <w:ind w:left="720" w:hanging="360"/>
+      </w:pPr>
+    </w:lvl>
+    <w:lvl w:ilvl="2">
+      <w:start w:val="1"/>
+      <w:numFmt w:val="lowerRoman"/>
+      <w:lvlText w:val="%3)"/>
+      <w:lvlJc w:val="left"/>
+      <w:pPr>
+        <w:ind w:left="1080" w:hanging="360"/>
+      </w:pPr>
+    </w:lvl>
+    <w:lvl w:ilvl="3">
+      <w:start w:val="1"/>
+      <w:numFmt w:val="decimal"/>
+      <w:lvlText w:val="(%4)"/>
+      <w:lvlJc w:val="left"/>
+      <w:pPr>
+        <w:ind w:left="1440" w:hanging="360"/>
+      </w:pPr>
+    </w:lvl>
+    <w:lvl w:ilvl="4">
+      <w:start w:val="1"/>
+      <w:numFmt w:val="lowerLetter"/>
+      <w:lvlText w:val="(%5)"/>
+      <w:lvlJc w:val="left"/>
+      <w:pPr>
+        <w:ind w:left="1800" w:hanging="360"/>
+      </w:pPr>
+    </w:lvl>
+    <w:lvl w:ilvl="5">
+      <w:start w:val="1"/>
+      <w:numFmt w:val="lowerRoman"/>
+      <w:lvlText w:val="(%6)"/>
+      <w:lvlJc w:val="left"/>
+      <w:pPr>
+        <w:ind w:left="2160" w:hanging="360"/>
+      </w:pPr>
+    </w:lvl>
+    <w:lvl w:ilvl="6">
+      <w:start w:val="1"/>
+      <w:numFmt w:val="decimal"/>
+      <w:lvlText w:val="%7."/>
+      <w:lvlJc w:val="left"/>
+      <w:pPr>
+        <w:ind w:left="2520" w:hanging="360"/>
+      </w:pPr>
+    </w:lvl>
+    <w:lvl w:ilvl="7">
+      <w:start w:val="1"/>
+      <w:numFmt w:val="lowerLetter"/>
+      <w:lvlText w:val="%8."/>
+      <w:lvlJc w:val="left"/>
+      <w:pPr>
+        <w:ind w:left="2880" w:hanging="360"/>
+      </w:pPr>
+    </w:lvl>
+    <w:lvl w:ilvl="8">
+      <w:start w:val="1"/>
+      <w:numFmt w:val="lowerRoman"/>
+      <w:lvlText w:val="%9."/>
+      <w:lvlJc w:val="left"/>
+      <w:pPr>
+        <w:ind w:left="3240" w:hanging="360"/>
+      </w:pPr>
+    </w:lvl>
+  </w:abstractNum>
+  <w:abstractNum w:abstractNumId="2" w15:restartNumberingAfterBreak="0">
+    <w:nsid w:val="4E8225E4"/>
+    <w:multiLevelType w:val="multilevel"/>
+    <w:tmpl w:val="85548CFA"/>
+    <w:lvl w:ilvl="0">
+      <w:start w:val="1"/>
+      <w:numFmt w:val="decimal"/>
+      <w:lvlText w:val="%1."/>
+      <w:lvlJc w:val="left"/>
+      <w:pPr>
+        <w:ind w:left="720" w:hanging="360"/>
+      </w:pPr>
+      <w:rPr>
+        <w:rFonts w:ascii="Courier New" w:hAnsi="Courier New" w:cs="Courier New" w:hint="default"/>
+      </w:rPr>
+    </w:lvl>
+    <w:lvl w:ilvl="1">
+      <w:start w:val="1"/>
+      <w:numFmt w:val="bullet"/>
+      <w:lvlText w:val="o"/>
+      <w:lvlJc w:val="left"/>
+      <w:pPr>
+        <w:ind w:left="1440" w:hanging="360"/>
+      </w:pPr>
+      <w:rPr>
+        <w:rFonts w:ascii="Courier New" w:hAnsi="Courier New" w:cs="Courier New" w:hint="default"/>
+      </w:rPr>
+    </w:lvl>
+    <w:lvl w:ilvl="2">
+      <w:start w:val="1"/>
+      <w:numFmt w:val="bullet"/>
+      <w:lvlText w:val=""/>
+      <w:lvlJc w:val="left"/>
+      <w:pPr>
+        <w:ind w:left="2160" w:hanging="360"/>
+      </w:pPr>
+      <w:rPr>
+        <w:rFonts w:ascii="Wingdings" w:hAnsi="Wingdings" w:hint="default"/>
+      </w:rPr>
+    </w:lvl>
+    <w:lvl w:ilvl="3">
+      <w:start w:val="1"/>
+      <w:numFmt w:val="bullet"/>
+      <w:lvlText w:val=""/>
+      <w:lvlJc w:val="left"/>
+      <w:pPr>
+        <w:ind w:left="2880" w:hanging="360"/>
+      </w:pPr>
+      <w:rPr>
+        <w:rFonts w:ascii="Symbol" w:hAnsi="Symbol" w:hint="default"/>
+      </w:rPr>
+    </w:lvl>
+    <w:lvl w:ilvl="4">
+      <w:start w:val="1"/>
+      <w:numFmt w:val="bullet"/>
+      <w:lvlText w:val="o"/>
+      <w:lvlJc w:val="left"/>
+      <w:pPr>
+        <w:ind w:left="3600" w:hanging="360"/>
+      </w:pPr>
+      <w:rPr>
+        <w:rFonts w:ascii="Courier New" w:hAnsi="Courier New" w:cs="Courier New" w:hint="default"/>
+      </w:rPr>
+    </w:lvl>
+    <w:lvl w:ilvl="5">
+      <w:start w:val="1"/>
+      <w:numFmt w:val="bullet"/>
+      <w:lvlText w:val=""/>
+      <w:lvlJc w:val="left"/>
+      <w:pPr>
+        <w:ind w:left="4320" w:hanging="360"/>
+      </w:pPr>
+      <w:rPr>
+        <w:rFonts w:ascii="Wingdings" w:hAnsi="Wingdings" w:hint="default"/>
+      </w:rPr>
+    </w:lvl>
+    <w:lvl w:ilvl="6">
+      <w:start w:val="1"/>
+      <w:numFmt w:val="bullet"/>
+      <w:lvlText w:val=""/>
+      <w:lvlJc w:val="left"/>
+      <w:pPr>
+        <w:ind w:left="5040" w:hanging="360"/>
+      </w:pPr>
+      <w:rPr>
+        <w:rFonts w:ascii="Symbol" w:hAnsi="Symbol" w:hint="default"/>
+      </w:rPr>
+    </w:lvl>
+    <w:lvl w:ilvl="7">
+      <w:start w:val="1"/>
+      <w:numFmt w:val="bullet"/>
+      <w:lvlText w:val="o"/>
+      <w:lvlJc w:val="left"/>
+      <w:pPr>
+        <w:ind w:left="5760" w:hanging="360"/>
+      </w:pPr>
+      <w:rPr>
+        <w:rFonts w:ascii="Courier New" w:hAnsi="Courier New" w:cs="Courier New" w:hint="default"/>
+      </w:rPr>
+    </w:lvl>
+    <w:lvl w:ilvl="8">
+      <w:start w:val="1"/>
+      <w:numFmt w:val="bullet"/>
+      <w:lvlText w:val=""/>
+      <w:lvlJc w:val="left"/>
+      <w:pPr>
+        <w:ind w:left="6480" w:hanging="360"/>
+      </w:pPr>
+      <w:rPr>
+        <w:rFonts w:ascii="Wingdings" w:hAnsi="Wingdings" w:hint="default"/>
+      </w:rPr>
+    </w:lvl>
+  </w:abstractNum>
+  <w:abstractNum w:abstractNumId="3" w15:restartNumberingAfterBreak="0">
+    <w:nsid w:val="51D3579A"/>
+    <w:multiLevelType w:val="multilevel"/>
+    <w:tmpl w:val="0409001F"/>
+    <w:lvl w:ilvl="0">
+      <w:start w:val="1"/>
+      <w:numFmt w:val="decimal"/>
+      <w:lvlText w:val="%1."/>
+      <w:lvlJc w:val="left"/>
+      <w:pPr>
+        <w:ind w:left="360" w:hanging="360"/>
+      </w:pPr>
+    </w:lvl>
+    <w:lvl w:ilvl="1">
+      <w:start w:val="1"/>
+      <w:numFmt w:val="decimal"/>
+      <w:lvlText w:val="%1.%2."/>
+      <w:lvlJc w:val="left"/>
+      <w:pPr>
+        <w:ind w:left="792" w:hanging="432"/>
+      </w:pPr>
+    </w:lvl>
+    <w:lvl w:ilvl="2">
+      <w:start w:val="1"/>
+      <w:numFmt w:val="decimal"/>
+      <w:lvlText w:val="%1.%2.%3."/>
+      <w:lvlJc w:val="left"/>
+      <w:pPr>
+        <w:ind w:left="1224" w:hanging="504"/>
+      </w:pPr>
+    </w:lvl>
+    <w:lvl w:ilvl="3">
+      <w:start w:val="1"/>
+      <w:numFmt w:val="decimal"/>
+      <w:lvlText w:val="%1.%2.%3.%4."/>
+      <w:lvlJc w:val="left"/>
+      <w:pPr>
+        <w:ind w:left="1728" w:hanging="648"/>
+      </w:pPr>
+    </w:lvl>
+    <w:lvl w:ilvl="4">
+      <w:start w:val="1"/>
+      <w:numFmt w:val="decimal"/>
+      <w:lvlText w:val="%1.%2.%3.%4.%5."/>
+      <w:lvlJc w:val="left"/>
+      <w:pPr>
+        <w:ind w:left="2232" w:hanging="792"/>
+      </w:pPr>
+    </w:lvl>
+    <w:lvl w:ilvl="5">
+      <w:start w:val="1"/>
+      <w:numFmt w:val="decimal"/>
+      <w:lvlText w:val="%1.%2.%3.%4.%5.%6."/>
+      <w:lvlJc w:val="left"/>
+      <w:pPr>
+        <w:ind w:left="2736" w:hanging="936"/>
+      </w:pPr>
+    </w:lvl>
+    <w:lvl w:ilvl="6">
+      <w:start w:val="1"/>
+      <w:numFmt w:val="decimal"/>
+      <w:lvlText w:val="%1.%2.%3.%4.%5.%6.%7."/>
+      <w:lvlJc w:val="left"/>
+      <w:pPr>
+        <w:ind w:left="3240" w:hanging="1080"/>
+      </w:pPr>
+    </w:lvl>
+    <w:lvl w:ilvl="7">
+      <w:start w:val="1"/>
+      <w:numFmt w:val="decimal"/>
+      <w:lvlText w:val="%1.%2.%3.%4.%5.%6.%7.%8."/>
+      <w:lvlJc w:val="left"/>
+      <w:pPr>
+        <w:ind w:left="3744" w:hanging="1224"/>
+      </w:pPr>
+    </w:lvl>
+    <w:lvl w:ilvl="8">
+      <w:start w:val="1"/>
+      <w:numFmt w:val="decimal"/>
+      <w:lvlText w:val="%1.%2.%3.%4.%5.%6.%7.%8.%9."/>
+      <w:lvlJc w:val="left"/>
+      <w:pPr>
+        <w:ind w:left="4320" w:hanging="1440"/>
+      </w:pPr>
+    </w:lvl>
+  </w:abstractNum>
+  <w:abstractNum w:abstractNumId="4" w15:restartNumberingAfterBreak="0">
+    <w:nsid w:val="67CB2D9E"/>
+    <w:multiLevelType w:val="multilevel"/>
+    <w:tmpl w:val="04090023"/>
+    <w:lvl w:ilvl="0">
+      <w:start w:val="1"/>
+      <w:numFmt w:val="upperRoman"/>
+      <w:lvlText w:val="Article %1."/>
+      <w:lvlJc w:val="left"/>
+      <w:pPr>
+        <w:ind w:left="0" w:firstLine="0"/>
+      </w:pPr>
+    </w:lvl>
+    <w:lvl w:ilvl="1">
+      <w:start w:val="1"/>
+      <w:numFmt w:val="decimalZero"/>
+      <w:isLgl/>
+      <w:lvlText w:val="Section %1.%2"/>
+      <w:lvlJc w:val="left"/>
+      <w:pPr>
+        <w:ind w:left="0" w:firstLine="0"/>
+      </w:pPr>
+    </w:lvl>
+    <w:lvl w:ilvl="2">
+      <w:start w:val="1"/>
+      <w:numFmt w:val="lowerLetter"/>
+      <w:lvlText w:val="(%3)"/>
+      <w:lvlJc w:val="left"/>
+      <w:pPr>
+        <w:ind w:left="720" w:hanging="432"/>
+      </w:pPr>
+    </w:lvl>
+    <w:lvl w:ilvl="3">
+      <w:start w:val="1"/>
+      <w:numFmt w:val="lowerRoman"/>
+      <w:lvlText w:val="(%4)"/>
+      <w:lvlJc w:val="right"/>
+      <w:pPr>
+        <w:ind w:left="864" w:hanging="144"/>
+      </w:pPr>
+    </w:lvl>
+    <w:lvl w:ilvl="4">
+      <w:start w:val="1"/>
+      <w:numFmt w:val="decimal"/>
+      <w:lvlText w:val="%5)"/>
+      <w:lvlJc w:val="left"/>
+      <w:pPr>
+        <w:ind w:left="1008" w:hanging="432"/>
+      </w:pPr>
+    </w:lvl>
+    <w:lvl w:ilvl="5">
+      <w:start w:val="1"/>
+      <w:numFmt w:val="lowerLetter"/>
+      <w:lvlText w:val="%6)"/>
+      <w:lvlJc w:val="left"/>
+      <w:pPr>
+        <w:ind w:left="1152" w:hanging="432"/>
+      </w:pPr>
+    </w:lvl>
+    <w:lvl w:ilvl="6">
+      <w:start w:val="1"/>
+      <w:numFmt w:val="lowerRoman"/>
+      <w:lvlText w:val="%7)"/>
+      <w:lvlJc w:val="right"/>
+      <w:pPr>
+        <w:ind w:left="1296" w:hanging="288"/>
+      </w:pPr>
+    </w:lvl>
+    <w:lvl w:ilvl="7">
+      <w:start w:val="1"/>
+      <w:numFmt w:val="lowerLetter"/>
+      <w:lvlText w:val="%8."/>
+      <w:lvlJc w:val="left"/>
+      <w:pPr>
+        <w:ind w:left="1440" w:hanging="432"/>
+      </w:pPr>
+    </w:lvl>
+    <w:lvl w:ilvl="8">
+      <w:start w:val="1"/>
+      <w:numFmt w:val="lowerRoman"/>
+      <w:lvlText w:val="%9."/>
+      <w:lvlJc w:val="right"/>
+      <w:pPr>
+        <w:ind w:left="1584" w:hanging="144"/>
+      </w:pPr>
+    </w:lvl>
+  </w:abstractNum>
+  <w:abstractNum w:abstractNumId="5" w15:restartNumberingAfterBreak="0">
+    <w:nsid w:val="6F8332C4"/>
+    <w:multiLevelType w:val="hybridMultilevel"/>
+    <w:tmpl w:val="767E2214"/>
+    <w:lvl w:ilvl="0" w:tplc="E3748EF4">
+      <w:start w:val="1"/>
+      <w:numFmt w:val="decimal"/>
+      <w:lvlText w:val="%1."/>
+      <w:lvlJc w:val="left"/>
+      <w:pPr>
+        <w:ind w:left="720" w:hanging="360"/>
+      </w:pPr>
+      <w:rPr>
+        <w:rFonts w:asciiTheme="minorHAnsi" w:hAnsiTheme="minorHAnsi" w:cstheme="minorHAnsi" w:hint="default"/>
+      </w:rPr>
+    </w:lvl>
+    <w:lvl w:ilvl="1" w:tplc="04090003">
+      <w:start w:val="1"/>
+      <w:numFmt w:val="bullet"/>
+      <w:lvlText w:val="o"/>
+      <w:lvlJc w:val="left"/>
+      <w:pPr>
+        <w:ind w:left="1440" w:hanging="360"/>
+      </w:pPr>
+      <w:rPr>
+        <w:rFonts w:ascii="Courier New" w:hAnsi="Courier New" w:cs="Courier New" w:hint="default"/>
+      </w:rPr>
+    </w:lvl>
+    <w:lvl w:ilvl="2" w:tplc="04090005" w:tentative="1">
+      <w:start w:val="1"/>
+      <w:numFmt w:val="bullet"/>
+      <w:lvlText w:val=""/>
+      <w:lvlJc w:val="left"/>
+      <w:pPr>
+        <w:ind w:left="2160" w:hanging="360"/>
+      </w:pPr>
+      <w:rPr>
+        <w:rFonts w:ascii="Wingdings" w:hAnsi="Wingdings" w:hint="default"/>
+      </w:rPr>
+    </w:lvl>
+    <w:lvl w:ilvl="3" w:tplc="04090001" w:tentative="1">
+      <w:start w:val="1"/>
+      <w:numFmt w:val="bullet"/>
+      <w:lvlText w:val=""/>
+      <w:lvlJc w:val="left"/>
+      <w:pPr>
+        <w:ind w:left="2880" w:hanging="360"/>
+      </w:pPr>
+      <w:rPr>
+        <w:rFonts w:ascii="Symbol" w:hAnsi="Symbol" w:hint="default"/>
+      </w:rPr>
+    </w:lvl>
+    <w:lvl w:ilvl="4" w:tplc="04090003" w:tentative="1">
+      <w:start w:val="1"/>
+      <w:numFmt w:val="bullet"/>
+      <w:lvlText w:val="o"/>
+      <w:lvlJc w:val="left"/>
+      <w:pPr>
+        <w:ind w:left="3600" w:hanging="360"/>
+      </w:pPr>
+      <w:rPr>
+        <w:rFonts w:ascii="Courier New" w:hAnsi="Courier New" w:cs="Courier New" w:hint="default"/>
+      </w:rPr>
+    </w:lvl>
+    <w:lvl w:ilvl="5" w:tplc="04090005" w:tentative="1">
+      <w:start w:val="1"/>
+      <w:numFmt w:val="bullet"/>
+      <w:lvlText w:val=""/>
+      <w:lvlJc w:val="left"/>
+      <w:pPr>
+        <w:ind w:left="4320" w:hanging="360"/>
+      </w:pPr>
+      <w:rPr>
+        <w:rFonts w:ascii="Wingdings" w:hAnsi="Wingdings" w:hint="default"/>
+      </w:rPr>
+    </w:lvl>
+    <w:lvl w:ilvl="6" w:tplc="04090001" w:tentative="1">
+      <w:start w:val="1"/>
+      <w:numFmt w:val="bullet"/>
+      <w:lvlText w:val=""/>
+      <w:lvlJc w:val="left"/>
+      <w:pPr>
+        <w:ind w:left="5040" w:hanging="360"/>
+      </w:pPr>
+      <w:rPr>
+        <w:rFonts w:ascii="Symbol" w:hAnsi="Symbol" w:hint="default"/>
+      </w:rPr>
+    </w:lvl>
+    <w:lvl w:ilvl="7" w:tplc="04090003" w:tentative="1">
+      <w:start w:val="1"/>
+      <w:numFmt w:val="bullet"/>
+      <w:lvlText w:val="o"/>
+      <w:lvlJc w:val="left"/>
+      <w:pPr>
+        <w:ind w:left="5760" w:hanging="360"/>
+      </w:pPr>
+      <w:rPr>
+        <w:rFonts w:ascii="Courier New" w:hAnsi="Courier New" w:cs="Courier New" w:hint="default"/>
+      </w:rPr>
+    </w:lvl>
+    <w:lvl w:ilvl="8" w:tplc="04090005" w:tentative="1">
+      <w:start w:val="1"/>
+      <w:numFmt w:val="bullet"/>
+      <w:lvlText w:val=""/>
+      <w:lvlJc w:val="left"/>
+      <w:pPr>
+        <w:ind w:left="6480" w:hanging="360"/>
+      </w:pPr>
+      <w:rPr>
+        <w:rFonts w:ascii="Wingdings" w:hAnsi="Wingdings" w:hint="default"/>
+      </w:rPr>
+    </w:lvl>
+  </w:abstractNum>
   <w:num w:numId="1">
+    <w:abstractNumId w:val="5"/>
+  </w:num>
+  <w:num w:numId="2">
+    <w:abstractNumId w:val="2"/>
+  </w:num>
+  <w:num w:numId="3">
+    <w:abstractNumId w:val="3"/>
+  </w:num>
+  <w:num w:numId="4">
+    <w:abstractNumId w:val="1"/>
+  </w:num>
+  <w:num w:numId="5">
+    <w:abstractNumId w:val="4"/>
+  </w:num>
+  <w:num w:numId="6">
     <w:abstractNumId w:val="0"/>
   </w:num>
 </w:numbering>
@@ -1599,6 +2741,118 @@
       <w:contextualSpacing/>
     </w:pPr>
   </w:style>
+  <w:style w:type="character" w:customStyle="1" w:styleId="Heading1Char">
+    <w:name w:val="Heading 1 Char"/>
+    <w:basedOn w:val="DefaultParagraphFont"/>
+    <w:uiPriority w:val="9"/>
+    <w:rsid w:val="00944C7D"/>
+    <w:rPr>
+      <w:rFonts w:asciiTheme="majorHAnsi" w:eastAsiaTheme="majorEastAsia" w:hAnsiTheme="majorHAnsi" w:cstheme="majorBidi"/>
+      <w:color w:val="2F5496" w:themeColor="accent1" w:themeShade="BF"/>
+      <w:sz w:val="32"/>
+      <w:szCs w:val="32"/>
+    </w:rPr>
+  </w:style>
+  <w:style w:type="character" w:customStyle="1" w:styleId="Heading2Char">
+    <w:name w:val="Heading 2 Char"/>
+    <w:basedOn w:val="DefaultParagraphFont"/>
+    <w:uiPriority w:val="9"/>
+    <w:semiHidden/>
+    <w:rsid w:val="00944C7D"/>
+    <w:rPr>
+      <w:rFonts w:asciiTheme="majorHAnsi" w:eastAsiaTheme="majorEastAsia" w:hAnsiTheme="majorHAnsi" w:cstheme="majorBidi"/>
+      <w:color w:val="2F5496" w:themeColor="accent1" w:themeShade="BF"/>
+      <w:sz w:val="26"/>
+      <w:szCs w:val="26"/>
+    </w:rPr>
+  </w:style>
+  <w:style w:type="character" w:customStyle="1" w:styleId="Heading3Char">
+    <w:name w:val="Heading 3 Char"/>
+    <w:basedOn w:val="DefaultParagraphFont"/>
+    <w:uiPriority w:val="9"/>
+    <w:semiHidden/>
+    <w:rsid w:val="00944C7D"/>
+    <w:rPr>
+      <w:rFonts w:asciiTheme="majorHAnsi" w:eastAsiaTheme="majorEastAsia" w:hAnsiTheme="majorHAnsi" w:cstheme="majorBidi"/>
+      <w:color w:val="1F3763" w:themeColor="accent1" w:themeShade="7F"/>
+    </w:rPr>
+  </w:style>
+  <w:style w:type="character" w:customStyle="1" w:styleId="Heading4Char">
+    <w:name w:val="Heading 4 Char"/>
+    <w:basedOn w:val="DefaultParagraphFont"/>
+    <w:uiPriority w:val="9"/>
+    <w:semiHidden/>
+    <w:rsid w:val="00944C7D"/>
+    <w:rPr>
+      <w:rFonts w:asciiTheme="majorHAnsi" w:eastAsiaTheme="majorEastAsia" w:hAnsiTheme="majorHAnsi" w:cstheme="majorBidi"/>
+      <w:i/>
+      <w:iCs/>
+      <w:color w:val="2F5496" w:themeColor="accent1" w:themeShade="BF"/>
+    </w:rPr>
+  </w:style>
+  <w:style w:type="character" w:customStyle="1" w:styleId="Heading5Char">
+    <w:name w:val="Heading 5 Char"/>
+    <w:basedOn w:val="DefaultParagraphFont"/>
+    <w:uiPriority w:val="9"/>
+    <w:semiHidden/>
+    <w:rsid w:val="00944C7D"/>
+    <w:rPr>
+      <w:rFonts w:asciiTheme="majorHAnsi" w:eastAsiaTheme="majorEastAsia" w:hAnsiTheme="majorHAnsi" w:cstheme="majorBidi"/>
+      <w:color w:val="2F5496" w:themeColor="accent1" w:themeShade="BF"/>
+    </w:rPr>
+  </w:style>
+  <w:style w:type="character" w:customStyle="1" w:styleId="Heading6Char">
+    <w:name w:val="Heading 6 Char"/>
+    <w:basedOn w:val="DefaultParagraphFont"/>
+    <w:uiPriority w:val="9"/>
+    <w:semiHidden/>
+    <w:rsid w:val="00944C7D"/>
+    <w:rPr>
+      <w:rFonts w:asciiTheme="majorHAnsi" w:eastAsiaTheme="majorEastAsia" w:hAnsiTheme="majorHAnsi" w:cstheme="majorBidi"/>
+      <w:color w:val="1F3763" w:themeColor="accent1" w:themeShade="7F"/>
+    </w:rPr>
+  </w:style>
+  <w:style w:type="character" w:customStyle="1" w:styleId="Heading7Char">
+    <w:name w:val="Heading 7 Char"/>
+    <w:basedOn w:val="DefaultParagraphFont"/>
+    <w:uiPriority w:val="9"/>
+    <w:semiHidden/>
+    <w:rsid w:val="00944C7D"/>
+    <w:rPr>
+      <w:rFonts w:asciiTheme="majorHAnsi" w:eastAsiaTheme="majorEastAsia" w:hAnsiTheme="majorHAnsi" w:cstheme="majorBidi"/>
+      <w:i/>
+      <w:iCs/>
+      <w:color w:val="1F3763" w:themeColor="accent1" w:themeShade="7F"/>
+    </w:rPr>
+  </w:style>
+  <w:style w:type="character" w:customStyle="1" w:styleId="Heading8Char">
+    <w:name w:val="Heading 8 Char"/>
+    <w:basedOn w:val="DefaultParagraphFont"/>
+    <w:uiPriority w:val="9"/>
+    <w:semiHidden/>
+    <w:rsid w:val="00944C7D"/>
+    <w:rPr>
+      <w:rFonts w:asciiTheme="majorHAnsi" w:eastAsiaTheme="majorEastAsia" w:hAnsiTheme="majorHAnsi" w:cstheme="majorBidi"/>
+      <w:color w:val="272727" w:themeColor="text1" w:themeTint="D8"/>
+      <w:sz w:val="21"/>
+      <w:szCs w:val="21"/>
+    </w:rPr>
+  </w:style>
+  <w:style w:type="character" w:customStyle="1" w:styleId="Heading9Char">
+    <w:name w:val="Heading 9 Char"/>
+    <w:basedOn w:val="DefaultParagraphFont"/>
+    <w:uiPriority w:val="9"/>
+    <w:semiHidden/>
+    <w:rsid w:val="00944C7D"/>
+    <w:rPr>
+      <w:rFonts w:asciiTheme="majorHAnsi" w:eastAsiaTheme="majorEastAsia" w:hAnsiTheme="majorHAnsi" w:cstheme="majorBidi"/>
+      <w:i/>
+      <w:iCs/>
+      <w:color w:val="272727" w:themeColor="text1" w:themeTint="D8"/>
+      <w:sz w:val="21"/>
+      <w:szCs w:val="21"/>
+    </w:rPr>
+  </w:style>
 </w:styles>
 </file>
 

</xml_diff>

<commit_message>
finished solutions and made pdf
</commit_message>
<xml_diff>
--- a/Projects/Project1/answers.docx
+++ b/Projects/Project1/answers.docx
@@ -1238,8 +1238,125 @@
         </w:numPr>
       </w:pPr>
       <w:r>
-        <w:t>DO LATER</w:t>
-      </w:r>
+        <w:t xml:space="preserve">select </w:t>
+      </w:r>
+      <w:proofErr w:type="spellStart"/>
+      <w:r>
+        <w:t>monthname</w:t>
+      </w:r>
+      <w:proofErr w:type="spellEnd"/>
+      <w:r>
+        <w:t>(</w:t>
+      </w:r>
+      <w:proofErr w:type="spellStart"/>
+      <w:r>
+        <w:t>orderdate</w:t>
+      </w:r>
+      <w:proofErr w:type="spellEnd"/>
+      <w:r>
+        <w:t xml:space="preserve">) as </w:t>
+      </w:r>
+      <w:proofErr w:type="spellStart"/>
+      <w:r>
+        <w:t>mth</w:t>
+      </w:r>
+      <w:proofErr w:type="spellEnd"/>
+      <w:r>
+        <w:t>, sum(distinct(</w:t>
+      </w:r>
+      <w:proofErr w:type="spellStart"/>
+      <w:r>
+        <w:t>ordernumber</w:t>
+      </w:r>
+      <w:proofErr w:type="spellEnd"/>
+      <w:r>
+        <w:t>)) as totals from orders where year(</w:t>
+      </w:r>
+      <w:proofErr w:type="spellStart"/>
+      <w:r>
+        <w:t>orderdate</w:t>
+      </w:r>
+      <w:proofErr w:type="spellEnd"/>
+      <w:r>
+        <w:t>)</w:t>
+      </w:r>
+      <w:r>
+        <w:t xml:space="preserve"> = 2003 group by </w:t>
+      </w:r>
+      <w:proofErr w:type="spellStart"/>
+      <w:r>
+        <w:t>mth</w:t>
+      </w:r>
+      <w:proofErr w:type="spellEnd"/>
+      <w:r>
+        <w:t xml:space="preserve"> order by totals </w:t>
+      </w:r>
+      <w:proofErr w:type="spellStart"/>
+      <w:r>
+        <w:t>desc</w:t>
+      </w:r>
+      <w:proofErr w:type="spellEnd"/>
+      <w:r>
+        <w:t xml:space="preserve"> limit 1;</w:t>
+      </w:r>
+    </w:p>
+    <w:p>
+      <w:pPr>
+        <w:pStyle w:val="ListParagraph"/>
+      </w:pPr>
+      <w:r>
+        <w:rPr>
+          <w:noProof/>
+        </w:rPr>
+        <w:drawing>
+          <wp:inline distT="0" distB="0" distL="0" distR="0" wp14:anchorId="4471326A" wp14:editId="567EA785">
+            <wp:extent cx="1549400" cy="736600"/>
+            <wp:effectExtent l="0" t="0" r="0" b="0"/>
+            <wp:docPr id="16" name="Picture 16"/>
+            <wp:cNvGraphicFramePr>
+              <a:graphicFrameLocks xmlns:a="http://schemas.openxmlformats.org/drawingml/2006/main" noChangeAspect="1"/>
+            </wp:cNvGraphicFramePr>
+            <a:graphic xmlns:a="http://schemas.openxmlformats.org/drawingml/2006/main">
+              <a:graphicData uri="http://schemas.openxmlformats.org/drawingml/2006/picture">
+                <pic:pic xmlns:pic="http://schemas.openxmlformats.org/drawingml/2006/picture">
+                  <pic:nvPicPr>
+                    <pic:cNvPr id="16" name="Screen Shot 2018-10-26 at 6.10.12 PM.png"/>
+                    <pic:cNvPicPr/>
+                  </pic:nvPicPr>
+                  <pic:blipFill>
+                    <a:blip r:embed="rId15">
+                      <a:extLst>
+                        <a:ext uri="{28A0092B-C50C-407E-A947-70E740481C1C}">
+                          <a14:useLocalDpi xmlns:a14="http://schemas.microsoft.com/office/drawing/2010/main" val="0"/>
+                        </a:ext>
+                      </a:extLst>
+                    </a:blip>
+                    <a:stretch>
+                      <a:fillRect/>
+                    </a:stretch>
+                  </pic:blipFill>
+                  <pic:spPr>
+                    <a:xfrm>
+                      <a:off x="0" y="0"/>
+                      <a:ext cx="1549400" cy="736600"/>
+                    </a:xfrm>
+                    <a:prstGeom prst="rect">
+                      <a:avLst/>
+                    </a:prstGeom>
+                  </pic:spPr>
+                </pic:pic>
+              </a:graphicData>
+            </a:graphic>
+          </wp:inline>
+        </w:drawing>
+      </w:r>
+      <w:bookmarkStart w:id="0" w:name="_GoBack"/>
+      <w:bookmarkEnd w:id="0"/>
+    </w:p>
+    <w:p>
+      <w:pPr>
+        <w:pStyle w:val="ListParagraph"/>
+      </w:pPr>
     </w:p>
     <w:p>
       <w:pPr>
@@ -1327,7 +1444,7 @@
                     <pic:cNvPicPr/>
                   </pic:nvPicPr>
                   <pic:blipFill>
-                    <a:blip r:embed="rId15">
+                    <a:blip r:embed="rId16">
                       <a:extLst>
                         <a:ext uri="{28A0092B-C50C-407E-A947-70E740481C1C}">
                           <a14:useLocalDpi xmlns:a14="http://schemas.microsoft.com/office/drawing/2010/main" val="0"/>
@@ -1429,7 +1546,7 @@
                     <pic:cNvPicPr/>
                   </pic:nvPicPr>
                   <pic:blipFill>
-                    <a:blip r:embed="rId16">
+                    <a:blip r:embed="rId17">
                       <a:extLst>
                         <a:ext uri="{28A0092B-C50C-407E-A947-70E740481C1C}">
                           <a14:useLocalDpi xmlns:a14="http://schemas.microsoft.com/office/drawing/2010/main" val="0"/>
@@ -1547,6 +1664,7 @@
         <w:rPr>
           <w:noProof/>
         </w:rPr>
+        <w:lastRenderedPageBreak/>
         <w:drawing>
           <wp:inline distT="0" distB="0" distL="0" distR="0" wp14:anchorId="5807C24E" wp14:editId="2F0A15AA">
             <wp:extent cx="1981200" cy="787400"/>
@@ -1563,7 +1681,7 @@
                     <pic:cNvPicPr/>
                   </pic:nvPicPr>
                   <pic:blipFill>
-                    <a:blip r:embed="rId17">
+                    <a:blip r:embed="rId18">
                       <a:extLst>
                         <a:ext uri="{28A0092B-C50C-407E-A947-70E740481C1C}">
                           <a14:useLocalDpi xmlns:a14="http://schemas.microsoft.com/office/drawing/2010/main" val="0"/>
@@ -1674,10 +1792,412 @@
           <w:numId w:val="1"/>
         </w:numPr>
       </w:pPr>
-      <w:bookmarkStart w:id="0" w:name="_GoBack"/>
-      <w:bookmarkEnd w:id="0"/>
+      <w:r>
+        <w:t xml:space="preserve">insert into </w:t>
+      </w:r>
+      <w:proofErr w:type="spellStart"/>
+      <w:proofErr w:type="gramStart"/>
+      <w:r>
+        <w:t>topcustomers</w:t>
+      </w:r>
+      <w:proofErr w:type="spellEnd"/>
+      <w:r>
+        <w:t>(</w:t>
+      </w:r>
+      <w:proofErr w:type="spellStart"/>
+      <w:proofErr w:type="gramEnd"/>
+      <w:r>
+        <w:t>customernumber</w:t>
+      </w:r>
+      <w:proofErr w:type="spellEnd"/>
+      <w:r>
+        <w:t xml:space="preserve">, </w:t>
+      </w:r>
+      <w:proofErr w:type="spellStart"/>
+      <w:r>
+        <w:t>contactdate</w:t>
+      </w:r>
+      <w:proofErr w:type="spellEnd"/>
+      <w:r>
+        <w:t xml:space="preserve">, </w:t>
+      </w:r>
+      <w:proofErr w:type="spellStart"/>
+      <w:r>
+        <w:t>ordertotal</w:t>
+      </w:r>
+      <w:proofErr w:type="spellEnd"/>
+      <w:r>
+        <w:t xml:space="preserve">) </w:t>
+      </w:r>
+      <w:r>
+        <w:t xml:space="preserve">select </w:t>
+      </w:r>
+      <w:proofErr w:type="spellStart"/>
+      <w:r>
+        <w:t>c.customers</w:t>
+      </w:r>
+      <w:proofErr w:type="spellEnd"/>
+      <w:r>
+        <w:t xml:space="preserve">, </w:t>
+      </w:r>
+      <w:proofErr w:type="spellStart"/>
+      <w:r>
+        <w:t>curdate</w:t>
+      </w:r>
+      <w:proofErr w:type="spellEnd"/>
+      <w:r>
+        <w:t>(), sum(</w:t>
+      </w:r>
+      <w:proofErr w:type="spellStart"/>
+      <w:r>
+        <w:t>priceeach</w:t>
+      </w:r>
+      <w:proofErr w:type="spellEnd"/>
+      <w:r>
+        <w:t>*</w:t>
+      </w:r>
+      <w:proofErr w:type="spellStart"/>
+      <w:r>
+        <w:t>quantityordered</w:t>
+      </w:r>
+      <w:proofErr w:type="spellEnd"/>
+      <w:r>
+        <w:t xml:space="preserve">) as tot from customers c, orders o, </w:t>
+      </w:r>
+      <w:proofErr w:type="spellStart"/>
+      <w:r>
+        <w:t>orderdetails</w:t>
+      </w:r>
+      <w:proofErr w:type="spellEnd"/>
+      <w:r>
+        <w:t xml:space="preserve"> od where </w:t>
+      </w:r>
+      <w:proofErr w:type="spellStart"/>
+      <w:r>
+        <w:t>c.customernumber</w:t>
+      </w:r>
+      <w:proofErr w:type="spellEnd"/>
+      <w:r>
+        <w:t xml:space="preserve"> = </w:t>
+      </w:r>
+      <w:proofErr w:type="spellStart"/>
+      <w:r>
+        <w:t>o.customernumber</w:t>
+      </w:r>
+      <w:proofErr w:type="spellEnd"/>
+      <w:r>
+        <w:t xml:space="preserve"> and </w:t>
+      </w:r>
+      <w:proofErr w:type="spellStart"/>
+      <w:r>
+        <w:t>o.ordernumber</w:t>
+      </w:r>
+      <w:proofErr w:type="spellEnd"/>
+      <w:r>
+        <w:t xml:space="preserve"> = </w:t>
+      </w:r>
+      <w:proofErr w:type="spellStart"/>
+      <w:r>
+        <w:t>od.ordernumber</w:t>
+      </w:r>
+      <w:proofErr w:type="spellEnd"/>
+      <w:r>
+        <w:t xml:space="preserve"> group by </w:t>
+      </w:r>
+      <w:proofErr w:type="spellStart"/>
+      <w:r>
+        <w:t>c.customernumber</w:t>
+      </w:r>
+      <w:proofErr w:type="spellEnd"/>
+      <w:r>
+        <w:t xml:space="preserve"> having tot &gt; 150000;</w:t>
+      </w:r>
+    </w:p>
+    <w:p>
+      <w:pPr>
+        <w:pStyle w:val="ListParagraph"/>
+      </w:pPr>
+    </w:p>
+    <w:p>
+      <w:pPr>
+        <w:pStyle w:val="ListParagraph"/>
+        <w:numPr>
+          <w:ilvl w:val="0"/>
+          <w:numId w:val="1"/>
+        </w:numPr>
+      </w:pPr>
+      <w:r>
+        <w:t xml:space="preserve">select * from </w:t>
+      </w:r>
+      <w:proofErr w:type="spellStart"/>
+      <w:r>
+        <w:t>topcustomers</w:t>
+      </w:r>
+      <w:proofErr w:type="spellEnd"/>
+      <w:r>
+        <w:t xml:space="preserve"> order by </w:t>
+      </w:r>
+      <w:proofErr w:type="spellStart"/>
+      <w:r>
+        <w:t>ordertotal</w:t>
+      </w:r>
+      <w:proofErr w:type="spellEnd"/>
       <w:r>
         <w:t xml:space="preserve"> </w:t>
+      </w:r>
+      <w:proofErr w:type="spellStart"/>
+      <w:r>
+        <w:t>desc</w:t>
+      </w:r>
+      <w:proofErr w:type="spellEnd"/>
+      <w:r>
+        <w:t>;</w:t>
+      </w:r>
+    </w:p>
+    <w:p>
+      <w:pPr>
+        <w:pStyle w:val="ListParagraph"/>
+      </w:pPr>
+      <w:r>
+        <w:rPr>
+          <w:noProof/>
+        </w:rPr>
+        <w:drawing>
+          <wp:inline distT="0" distB="0" distL="0" distR="0" wp14:anchorId="2BB8E548" wp14:editId="2426F899">
+            <wp:extent cx="2235200" cy="1282700"/>
+            <wp:effectExtent l="0" t="0" r="0" b="0"/>
+            <wp:docPr id="10" name="Picture 10"/>
+            <wp:cNvGraphicFramePr>
+              <a:graphicFrameLocks xmlns:a="http://schemas.openxmlformats.org/drawingml/2006/main" noChangeAspect="1"/>
+            </wp:cNvGraphicFramePr>
+            <a:graphic xmlns:a="http://schemas.openxmlformats.org/drawingml/2006/main">
+              <a:graphicData uri="http://schemas.openxmlformats.org/drawingml/2006/picture">
+                <pic:pic xmlns:pic="http://schemas.openxmlformats.org/drawingml/2006/picture">
+                  <pic:nvPicPr>
+                    <pic:cNvPr id="10" name="Screen Shot 2018-10-26 at 5.43.50 PM.png"/>
+                    <pic:cNvPicPr/>
+                  </pic:nvPicPr>
+                  <pic:blipFill>
+                    <a:blip r:embed="rId19">
+                      <a:extLst>
+                        <a:ext uri="{28A0092B-C50C-407E-A947-70E740481C1C}">
+                          <a14:useLocalDpi xmlns:a14="http://schemas.microsoft.com/office/drawing/2010/main" val="0"/>
+                        </a:ext>
+                      </a:extLst>
+                    </a:blip>
+                    <a:stretch>
+                      <a:fillRect/>
+                    </a:stretch>
+                  </pic:blipFill>
+                  <pic:spPr>
+                    <a:xfrm>
+                      <a:off x="0" y="0"/>
+                      <a:ext cx="2235200" cy="1282700"/>
+                    </a:xfrm>
+                    <a:prstGeom prst="rect">
+                      <a:avLst/>
+                    </a:prstGeom>
+                  </pic:spPr>
+                </pic:pic>
+              </a:graphicData>
+            </a:graphic>
+          </wp:inline>
+        </w:drawing>
+      </w:r>
+    </w:p>
+    <w:p>
+      <w:pPr>
+        <w:pStyle w:val="ListParagraph"/>
+      </w:pPr>
+    </w:p>
+    <w:p>
+      <w:pPr>
+        <w:pStyle w:val="ListParagraph"/>
+        <w:numPr>
+          <w:ilvl w:val="0"/>
+          <w:numId w:val="1"/>
+        </w:numPr>
+      </w:pPr>
+      <w:r>
+        <w:t xml:space="preserve">alter table </w:t>
+      </w:r>
+      <w:proofErr w:type="spellStart"/>
+      <w:r>
+        <w:t>topcustomers</w:t>
+      </w:r>
+      <w:proofErr w:type="spellEnd"/>
+      <w:r>
+        <w:t xml:space="preserve"> add column </w:t>
+      </w:r>
+      <w:proofErr w:type="spellStart"/>
+      <w:r>
+        <w:t>ordercount</w:t>
+      </w:r>
+      <w:proofErr w:type="spellEnd"/>
+      <w:r>
+        <w:t xml:space="preserve"> </w:t>
+      </w:r>
+      <w:proofErr w:type="spellStart"/>
+      <w:r>
+        <w:t>int</w:t>
+      </w:r>
+      <w:proofErr w:type="spellEnd"/>
+      <w:r>
+        <w:t>;</w:t>
+      </w:r>
+    </w:p>
+    <w:p/>
+    <w:p>
+      <w:pPr>
+        <w:pStyle w:val="ListParagraph"/>
+        <w:numPr>
+          <w:ilvl w:val="0"/>
+          <w:numId w:val="1"/>
+        </w:numPr>
+      </w:pPr>
+      <w:r>
+        <w:t xml:space="preserve">update </w:t>
+      </w:r>
+      <w:proofErr w:type="spellStart"/>
+      <w:r>
+        <w:t>topcustomers</w:t>
+      </w:r>
+      <w:proofErr w:type="spellEnd"/>
+      <w:r>
+        <w:t xml:space="preserve"> set </w:t>
+      </w:r>
+      <w:proofErr w:type="spellStart"/>
+      <w:r>
+        <w:t>ordercount</w:t>
+      </w:r>
+      <w:proofErr w:type="spellEnd"/>
+      <w:r>
+        <w:t xml:space="preserve"> floor(</w:t>
+      </w:r>
+      <w:proofErr w:type="gramStart"/>
+      <w:r>
+        <w:t>rand(</w:t>
+      </w:r>
+      <w:proofErr w:type="gramEnd"/>
+      <w:r>
+        <w:t>)*20);</w:t>
+      </w:r>
+    </w:p>
+    <w:p>
+      <w:pPr>
+        <w:pStyle w:val="ListParagraph"/>
+      </w:pPr>
+    </w:p>
+    <w:p>
+      <w:pPr>
+        <w:pStyle w:val="ListParagraph"/>
+        <w:numPr>
+          <w:ilvl w:val="0"/>
+          <w:numId w:val="1"/>
+        </w:numPr>
+      </w:pPr>
+      <w:r>
+        <w:t xml:space="preserve">select * from </w:t>
+      </w:r>
+      <w:proofErr w:type="spellStart"/>
+      <w:r>
+        <w:t>topcustomers</w:t>
+      </w:r>
+      <w:proofErr w:type="spellEnd"/>
+      <w:r>
+        <w:t xml:space="preserve"> order by </w:t>
+      </w:r>
+      <w:proofErr w:type="spellStart"/>
+      <w:r>
+        <w:t>ordercount</w:t>
+      </w:r>
+      <w:proofErr w:type="spellEnd"/>
+      <w:r>
+        <w:t xml:space="preserve"> </w:t>
+      </w:r>
+      <w:proofErr w:type="spellStart"/>
+      <w:r>
+        <w:t>desc</w:t>
+      </w:r>
+      <w:proofErr w:type="spellEnd"/>
+      <w:r>
+        <w:t>;</w:t>
+      </w:r>
+    </w:p>
+    <w:p>
+      <w:pPr>
+        <w:ind w:left="720"/>
+      </w:pPr>
+      <w:r>
+        <w:rPr>
+          <w:noProof/>
+        </w:rPr>
+        <w:drawing>
+          <wp:inline distT="0" distB="0" distL="0" distR="0" wp14:anchorId="3F5F7D0D" wp14:editId="26A50022">
+            <wp:extent cx="2882900" cy="1282700"/>
+            <wp:effectExtent l="0" t="0" r="0" b="0"/>
+            <wp:docPr id="13" name="Picture 13"/>
+            <wp:cNvGraphicFramePr>
+              <a:graphicFrameLocks xmlns:a="http://schemas.openxmlformats.org/drawingml/2006/main" noChangeAspect="1"/>
+            </wp:cNvGraphicFramePr>
+            <a:graphic xmlns:a="http://schemas.openxmlformats.org/drawingml/2006/main">
+              <a:graphicData uri="http://schemas.openxmlformats.org/drawingml/2006/picture">
+                <pic:pic xmlns:pic="http://schemas.openxmlformats.org/drawingml/2006/picture">
+                  <pic:nvPicPr>
+                    <pic:cNvPr id="13" name="Screen Shot 2018-10-26 at 5.54.22 PM.png"/>
+                    <pic:cNvPicPr/>
+                  </pic:nvPicPr>
+                  <pic:blipFill>
+                    <a:blip r:embed="rId20">
+                      <a:extLst>
+                        <a:ext uri="{28A0092B-C50C-407E-A947-70E740481C1C}">
+                          <a14:useLocalDpi xmlns:a14="http://schemas.microsoft.com/office/drawing/2010/main" val="0"/>
+                        </a:ext>
+                      </a:extLst>
+                    </a:blip>
+                    <a:stretch>
+                      <a:fillRect/>
+                    </a:stretch>
+                  </pic:blipFill>
+                  <pic:spPr>
+                    <a:xfrm>
+                      <a:off x="0" y="0"/>
+                      <a:ext cx="2882900" cy="1282700"/>
+                    </a:xfrm>
+                    <a:prstGeom prst="rect">
+                      <a:avLst/>
+                    </a:prstGeom>
+                  </pic:spPr>
+                </pic:pic>
+              </a:graphicData>
+            </a:graphic>
+          </wp:inline>
+        </w:drawing>
+      </w:r>
+    </w:p>
+    <w:p>
+      <w:pPr>
+        <w:ind w:left="720"/>
+      </w:pPr>
+    </w:p>
+    <w:p>
+      <w:pPr>
+        <w:pStyle w:val="ListParagraph"/>
+        <w:numPr>
+          <w:ilvl w:val="0"/>
+          <w:numId w:val="1"/>
+        </w:numPr>
+      </w:pPr>
+      <w:r>
+        <w:t xml:space="preserve">drop table </w:t>
+      </w:r>
+      <w:proofErr w:type="spellStart"/>
+      <w:r>
+        <w:t>topcustomers</w:t>
+      </w:r>
+      <w:proofErr w:type="spellEnd"/>
+      <w:r>
+        <w:t>;</w:t>
       </w:r>
     </w:p>
     <w:sectPr>

</xml_diff>